<commit_message>
fix: download file word
</commit_message>
<xml_diff>
--- a/storage/template/template formulir.docx
+++ b/storage/template/template formulir.docx
@@ -252,7 +252,7 @@
           </mc:Choice>
           <mc:Fallback>
             <w:pict>
-              <v:line w14:anchorId="47DD5DC8" id="Straight Connector 2" o:spid="_x0000_s1026" style="position:absolute;z-index:251659264;visibility:visible;mso-wrap-style:square;mso-wrap-distance-left:9pt;mso-wrap-distance-top:0;mso-wrap-distance-right:9pt;mso-wrap-distance-bottom:0;mso-position-horizontal:absolute;mso-position-horizontal-relative:text;mso-position-vertical:absolute;mso-position-vertical-relative:text" from="10.15pt,5.7pt" to="528.4pt,5.7pt" o:gfxdata="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" strokecolor="#00b050" strokeweight="4.25pt">
+              <v:line w14:anchorId="53813238" id="Straight Connector 2" o:spid="_x0000_s1026" style="position:absolute;z-index:251659264;visibility:visible;mso-wrap-style:square;mso-wrap-distance-left:9pt;mso-wrap-distance-top:0;mso-wrap-distance-right:9pt;mso-wrap-distance-bottom:0;mso-position-horizontal:absolute;mso-position-horizontal-relative:text;mso-position-vertical:absolute;mso-position-vertical-relative:text" from="10.15pt,5.7pt" to="528.4pt,5.7pt" o:gfxdata="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" strokecolor="#00b050" strokeweight="4.25pt">
                 <v:stroke linestyle="thickThin" joinstyle="miter"/>
               </v:line>
             </w:pict>
@@ -478,7 +478,23 @@
                 <w:b w:val="0"/>
                 <w:bCs w:val="0"/>
               </w:rPr>
-              <w:t>${nomor_</w:t>
+              <w:t>${n</w:t>
+            </w:r>
+            <w:r>
+              <w:rPr>
+                <w:rFonts w:asciiTheme="minorHAnsi" w:hAnsiTheme="minorHAnsi"/>
+                <w:b w:val="0"/>
+                <w:bCs w:val="0"/>
+              </w:rPr>
+              <w:t>umber</w:t>
+            </w:r>
+            <w:r>
+              <w:rPr>
+                <w:rFonts w:asciiTheme="minorHAnsi" w:hAnsiTheme="minorHAnsi"/>
+                <w:b w:val="0"/>
+                <w:bCs w:val="0"/>
+              </w:rPr>
+              <w:t>_</w:t>
             </w:r>
             <w:r>
               <w:rPr>
@@ -565,7 +581,19 @@
               <w:rPr>
                 <w:rFonts w:asciiTheme="minorHAnsi" w:hAnsiTheme="minorHAnsi"/>
               </w:rPr>
-              <w:t>${nomor_kartu_keluarga}</w:t>
+              <w:t>${</w:t>
+            </w:r>
+            <w:r>
+              <w:rPr>
+                <w:rFonts w:asciiTheme="minorHAnsi" w:hAnsiTheme="minorHAnsi"/>
+              </w:rPr>
+              <w:t>number</w:t>
+            </w:r>
+            <w:r>
+              <w:rPr>
+                <w:rFonts w:asciiTheme="minorHAnsi" w:hAnsiTheme="minorHAnsi"/>
+              </w:rPr>
+              <w:t>_kartu_keluarga}</w:t>
             </w:r>
           </w:p>
         </w:tc>
@@ -2851,11 +2879,11 @@
         </w:trPr>
         <w:tc>
           <w:tcPr>
+            <w:cnfStyle w:val="001000000000" w:firstRow="0" w:lastRow="0" w:firstColumn="1" w:lastColumn="0" w:oddVBand="0" w:evenVBand="0" w:oddHBand="0" w:evenHBand="0" w:firstRowFirstColumn="0" w:firstRowLastColumn="0" w:lastRowFirstColumn="0" w:lastRowLastColumn="0"/>
             <w:tcW w:w="3544" w:type="dxa"/>
           </w:tcPr>
           <w:p>
             <w:pPr>
-              <w:cnfStyle w:val="001000000000" w:firstRow="0" w:lastRow="0" w:firstColumn="1" w:lastColumn="0" w:oddVBand="0" w:evenVBand="0" w:oddHBand="0" w:evenHBand="0" w:firstRowFirstColumn="0" w:firstRowLastColumn="0" w:lastRowFirstColumn="0" w:lastRowLastColumn="0"/>
               <w:rPr>
                 <w:rFonts w:asciiTheme="minorHAnsi" w:hAnsiTheme="minorHAnsi"/>
                 <w:b w:val="0"/>
@@ -2880,6 +2908,7 @@
           </w:tcPr>
           <w:p>
             <w:pPr>
+              <w:cnfStyle w:val="000000000000" w:firstRow="0" w:lastRow="0" w:firstColumn="0" w:lastColumn="0" w:oddVBand="0" w:evenVBand="0" w:oddHBand="0" w:evenHBand="0" w:firstRowFirstColumn="0" w:firstRowLastColumn="0" w:lastRowFirstColumn="0" w:lastRowLastColumn="0"/>
               <w:rPr>
                 <w:rFonts w:asciiTheme="minorHAnsi" w:hAnsiTheme="minorHAnsi"/>
                 <w:color w:val="auto"/>
@@ -2900,6 +2929,7 @@
           </w:tcPr>
           <w:p>
             <w:pPr>
+              <w:cnfStyle w:val="000000000000" w:firstRow="0" w:lastRow="0" w:firstColumn="0" w:lastColumn="0" w:oddVBand="0" w:evenVBand="0" w:oddHBand="0" w:evenHBand="0" w:firstRowFirstColumn="0" w:firstRowLastColumn="0" w:lastRowFirstColumn="0" w:lastRowLastColumn="0"/>
               <w:rPr>
                 <w:rFonts w:asciiTheme="minorHAnsi" w:hAnsiTheme="minorHAnsi"/>
               </w:rPr>
@@ -3020,11 +3050,11 @@
         </w:trPr>
         <w:tc>
           <w:tcPr>
+            <w:cnfStyle w:val="001000000000" w:firstRow="0" w:lastRow="0" w:firstColumn="1" w:lastColumn="0" w:oddVBand="0" w:evenVBand="0" w:oddHBand="0" w:evenHBand="0" w:firstRowFirstColumn="0" w:firstRowLastColumn="0" w:lastRowFirstColumn="0" w:lastRowLastColumn="0"/>
             <w:tcW w:w="3544" w:type="dxa"/>
           </w:tcPr>
           <w:p>
             <w:pPr>
-              <w:cnfStyle w:val="001000000000" w:firstRow="0" w:lastRow="0" w:firstColumn="1" w:lastColumn="0" w:oddVBand="0" w:evenVBand="0" w:oddHBand="0" w:evenHBand="0" w:firstRowFirstColumn="0" w:firstRowLastColumn="0" w:lastRowFirstColumn="0" w:lastRowLastColumn="0"/>
               <w:rPr>
                 <w:rFonts w:asciiTheme="minorHAnsi" w:hAnsiTheme="minorHAnsi"/>
                 <w:b w:val="0"/>
@@ -3049,6 +3079,7 @@
           </w:tcPr>
           <w:p>
             <w:pPr>
+              <w:cnfStyle w:val="000000000000" w:firstRow="0" w:lastRow="0" w:firstColumn="0" w:lastColumn="0" w:oddVBand="0" w:evenVBand="0" w:oddHBand="0" w:evenHBand="0" w:firstRowFirstColumn="0" w:firstRowLastColumn="0" w:lastRowFirstColumn="0" w:lastRowLastColumn="0"/>
               <w:rPr>
                 <w:rFonts w:asciiTheme="minorHAnsi" w:hAnsiTheme="minorHAnsi"/>
                 <w:color w:val="auto"/>
@@ -3069,6 +3100,7 @@
           </w:tcPr>
           <w:p>
             <w:pPr>
+              <w:cnfStyle w:val="000000000000" w:firstRow="0" w:lastRow="0" w:firstColumn="0" w:lastColumn="0" w:oddVBand="0" w:evenVBand="0" w:oddHBand="0" w:evenHBand="0" w:firstRowFirstColumn="0" w:firstRowLastColumn="0" w:lastRowFirstColumn="0" w:lastRowLastColumn="0"/>
               <w:rPr>
                 <w:rFonts w:asciiTheme="minorHAnsi" w:hAnsiTheme="minorHAnsi"/>
               </w:rPr>
@@ -3189,11 +3221,11 @@
         </w:trPr>
         <w:tc>
           <w:tcPr>
+            <w:cnfStyle w:val="001000000000" w:firstRow="0" w:lastRow="0" w:firstColumn="1" w:lastColumn="0" w:oddVBand="0" w:evenVBand="0" w:oddHBand="0" w:evenHBand="0" w:firstRowFirstColumn="0" w:firstRowLastColumn="0" w:lastRowFirstColumn="0" w:lastRowLastColumn="0"/>
             <w:tcW w:w="3544" w:type="dxa"/>
           </w:tcPr>
           <w:p>
             <w:pPr>
-              <w:cnfStyle w:val="001000000000" w:firstRow="0" w:lastRow="0" w:firstColumn="1" w:lastColumn="0" w:oddVBand="0" w:evenVBand="0" w:oddHBand="0" w:evenHBand="0" w:firstRowFirstColumn="0" w:firstRowLastColumn="0" w:lastRowFirstColumn="0" w:lastRowLastColumn="0"/>
               <w:rPr>
                 <w:rFonts w:asciiTheme="minorHAnsi" w:hAnsiTheme="minorHAnsi"/>
                 <w:b w:val="0"/>
@@ -3217,6 +3249,7 @@
           </w:tcPr>
           <w:p>
             <w:pPr>
+              <w:cnfStyle w:val="000000000000" w:firstRow="0" w:lastRow="0" w:firstColumn="0" w:lastColumn="0" w:oddVBand="0" w:evenVBand="0" w:oddHBand="0" w:evenHBand="0" w:firstRowFirstColumn="0" w:firstRowLastColumn="0" w:lastRowFirstColumn="0" w:lastRowLastColumn="0"/>
               <w:rPr>
                 <w:rFonts w:asciiTheme="minorHAnsi" w:hAnsiTheme="minorHAnsi"/>
               </w:rPr>
@@ -3236,6 +3269,7 @@
           </w:tcPr>
           <w:p>
             <w:pPr>
+              <w:cnfStyle w:val="000000000000" w:firstRow="0" w:lastRow="0" w:firstColumn="0" w:lastColumn="0" w:oddVBand="0" w:evenVBand="0" w:oddHBand="0" w:evenHBand="0" w:firstRowFirstColumn="0" w:firstRowLastColumn="0" w:lastRowFirstColumn="0" w:lastRowLastColumn="0"/>
               <w:rPr>
                 <w:rFonts w:asciiTheme="minorHAnsi" w:hAnsiTheme="minorHAnsi"/>
                 <w:noProof/>
@@ -3354,11 +3388,11 @@
         </w:trPr>
         <w:tc>
           <w:tcPr>
+            <w:cnfStyle w:val="001000000000" w:firstRow="0" w:lastRow="0" w:firstColumn="1" w:lastColumn="0" w:oddVBand="0" w:evenVBand="0" w:oddHBand="0" w:evenHBand="0" w:firstRowFirstColumn="0" w:firstRowLastColumn="0" w:lastRowFirstColumn="0" w:lastRowLastColumn="0"/>
             <w:tcW w:w="3544" w:type="dxa"/>
           </w:tcPr>
           <w:p>
             <w:pPr>
-              <w:cnfStyle w:val="001000000000" w:firstRow="0" w:lastRow="0" w:firstColumn="1" w:lastColumn="0" w:oddVBand="0" w:evenVBand="0" w:oddHBand="0" w:evenHBand="0" w:firstRowFirstColumn="0" w:firstRowLastColumn="0" w:lastRowFirstColumn="0" w:lastRowLastColumn="0"/>
               <w:rPr>
                 <w:rFonts w:asciiTheme="minorHAnsi" w:hAnsiTheme="minorHAnsi"/>
                 <w:b w:val="0"/>
@@ -3383,6 +3417,7 @@
           </w:tcPr>
           <w:p>
             <w:pPr>
+              <w:cnfStyle w:val="000000000000" w:firstRow="0" w:lastRow="0" w:firstColumn="0" w:lastColumn="0" w:oddVBand="0" w:evenVBand="0" w:oddHBand="0" w:evenHBand="0" w:firstRowFirstColumn="0" w:firstRowLastColumn="0" w:lastRowFirstColumn="0" w:lastRowLastColumn="0"/>
               <w:rPr>
                 <w:rFonts w:asciiTheme="minorHAnsi" w:hAnsiTheme="minorHAnsi"/>
                 <w:color w:val="auto"/>
@@ -3403,6 +3438,7 @@
           </w:tcPr>
           <w:p>
             <w:pPr>
+              <w:cnfStyle w:val="000000000000" w:firstRow="0" w:lastRow="0" w:firstColumn="0" w:lastColumn="0" w:oddVBand="0" w:evenVBand="0" w:oddHBand="0" w:evenHBand="0" w:firstRowFirstColumn="0" w:firstRowLastColumn="0" w:lastRowFirstColumn="0" w:lastRowLastColumn="0"/>
               <w:rPr>
                 <w:rFonts w:asciiTheme="minorHAnsi" w:hAnsiTheme="minorHAnsi"/>
               </w:rPr>

</xml_diff>